<commit_message>
Created poster and added to alg description
</commit_message>
<xml_diff>
--- a/documentation/AlgorithmDescription/Algorithm.docx
+++ b/documentation/AlgorithmDescription/Algorithm.docx
@@ -12,15 +12,7 @@
     </w:p>
     <w:p>
       <w:r>
-        <w:t xml:space="preserve">The algorithm of the DVT </w:t>
-      </w:r>
-      <w:proofErr w:type="spellStart"/>
-      <w:r>
-        <w:t>Drivestats</w:t>
-      </w:r>
-      <w:proofErr w:type="spellEnd"/>
-      <w:r>
-        <w:t xml:space="preserve"> application will return a score from 0.0-10.0 as an evaluation of the driving ability of the driver in question.</w:t>
+        <w:t>The algorithm of the DVT Drivestats application will return a score from 0.0-10.0 as an evaluation of the driving ability of the driver in question.</w:t>
       </w:r>
     </w:p>
     <w:p>
@@ -64,18 +56,551 @@
         <w:t>Accelerometer (one for each of the x, y, z axes)</w:t>
       </w:r>
     </w:p>
+    <w:p/>
+    <w:p>
+      <w:pPr>
+        <w:pStyle w:val="Heading1"/>
+      </w:pPr>
+      <w:r>
+        <w:t>Implementation</w:t>
+      </w:r>
+    </w:p>
+    <w:p/>
+    <w:p>
+      <w:r>
+        <w:t>Steps</w:t>
+      </w:r>
+    </w:p>
+    <w:p>
+      <w:pPr>
+        <w:pStyle w:val="ListParagraph"/>
+        <w:numPr>
+          <w:ilvl w:val="0"/>
+          <w:numId w:val="2"/>
+        </w:numPr>
+      </w:pPr>
+      <w:r>
+        <w:t>Determine how</w:t>
+      </w:r>
+      <w:r>
+        <w:t xml:space="preserve"> fast constitutes </w:t>
+      </w:r>
+      <w:r>
+        <w:t>bad acceleration (4</w:t>
+      </w:r>
+      <w:r>
+        <w:t>.2m/s/s</w:t>
+      </w:r>
+      <w:r>
+        <w:t xml:space="preserve"> forward, </w:t>
+      </w:r>
+      <w:r>
+        <w:t xml:space="preserve">30% </w:t>
+      </w:r>
+      <w:r>
+        <w:t>lateral G</w:t>
+      </w:r>
+      <w:r>
+        <w:t xml:space="preserve"> – meaning 30% of normal earth gravity meaning about 3m/s/s</w:t>
+      </w:r>
+      <w:r>
+        <w:t xml:space="preserve">, </w:t>
+      </w:r>
+      <w:r>
+        <w:t>2ms/s/s up or down</w:t>
+      </w:r>
+      <w:r>
+        <w:t xml:space="preserve"> </w:t>
+      </w:r>
+      <w:r>
+        <w:t xml:space="preserve">) </w:t>
+      </w:r>
+      <w:sdt>
+        <w:sdtPr>
+          <w:id w:val="-1135871433"/>
+          <w:citation/>
+        </w:sdtPr>
+        <w:sdtContent>
+          <w:r>
+            <w:fldChar w:fldCharType="begin"/>
+          </w:r>
+          <w:r>
+            <w:instrText xml:space="preserve"> CITATION Gle01 \l 7177 </w:instrText>
+          </w:r>
+          <w:r>
+            <w:fldChar w:fldCharType="separate"/>
+          </w:r>
+          <w:r>
+            <w:rPr>
+              <w:noProof/>
+            </w:rPr>
+            <w:t>(Elert, 2001)</w:t>
+          </w:r>
+          <w:r>
+            <w:fldChar w:fldCharType="end"/>
+          </w:r>
+        </w:sdtContent>
+      </w:sdt>
+      <w:sdt>
+        <w:sdtPr>
+          <w:id w:val="273911350"/>
+          <w:citation/>
+        </w:sdtPr>
+        <w:sdtContent>
+          <w:r>
+            <w:fldChar w:fldCharType="begin"/>
+          </w:r>
+          <w:r>
+            <w:instrText xml:space="preserve"> CITATION 1520 \l 7177 </w:instrText>
+          </w:r>
+          <w:r>
+            <w:fldChar w:fldCharType="separate"/>
+          </w:r>
+          <w:r>
+            <w:rPr>
+              <w:noProof/>
+            </w:rPr>
+            <w:t xml:space="preserve"> </w:t>
+          </w:r>
+          <w:r>
+            <w:rPr>
+              <w:noProof/>
+            </w:rPr>
+            <w:t>(Anon., 2015)</w:t>
+          </w:r>
+          <w:r>
+            <w:fldChar w:fldCharType="end"/>
+          </w:r>
+        </w:sdtContent>
+      </w:sdt>
+      <w:r>
+        <w:t>.</w:t>
+      </w:r>
+    </w:p>
+    <w:p>
+      <w:pPr>
+        <w:pStyle w:val="ListParagraph"/>
+        <w:numPr>
+          <w:ilvl w:val="0"/>
+          <w:numId w:val="2"/>
+        </w:numPr>
+      </w:pPr>
+      <w:r>
+        <w:t xml:space="preserve">Determine how many bad </w:t>
+      </w:r>
+      <w:r>
+        <w:t xml:space="preserve">things </w:t>
+      </w:r>
+      <w:r>
+        <w:t xml:space="preserve">all </w:t>
+      </w:r>
+      <w:r>
+        <w:t>previous</w:t>
+      </w:r>
+      <w:r>
+        <w:t xml:space="preserve"> users have done per second</w:t>
+      </w:r>
+      <w:r>
+        <w:t>.</w:t>
+      </w:r>
+    </w:p>
+    <w:p>
+      <w:pPr>
+        <w:pStyle w:val="ListParagraph"/>
+        <w:numPr>
+          <w:ilvl w:val="0"/>
+          <w:numId w:val="2"/>
+        </w:numPr>
+      </w:pPr>
+      <w:r>
+        <w:t>Determine how many bad things a person does per second</w:t>
+      </w:r>
+      <w:r>
+        <w:t>.</w:t>
+      </w:r>
+    </w:p>
+    <w:p>
+      <w:pPr>
+        <w:pStyle w:val="ListParagraph"/>
+        <w:numPr>
+          <w:ilvl w:val="0"/>
+          <w:numId w:val="2"/>
+        </w:numPr>
+      </w:pPr>
+      <w:r>
+        <w:t>The data gathered</w:t>
+      </w:r>
+      <w:r>
+        <w:t xml:space="preserve"> – specifically the number of bad things per second of all drivers</w:t>
+      </w:r>
+      <w:r>
+        <w:t>, and for our current driver</w:t>
+      </w:r>
+      <w:r>
+        <w:t xml:space="preserve"> -</w:t>
+      </w:r>
+      <w:r>
+        <w:t xml:space="preserve"> follows a layout called a Poisson </w:t>
+      </w:r>
+      <w:r>
+        <w:t>distribution;</w:t>
+      </w:r>
+      <w:r>
+        <w:t xml:space="preserve"> </w:t>
+      </w:r>
+      <w:r>
+        <w:t>because it</w:t>
+      </w:r>
+      <w:r>
+        <w:t xml:space="preserve"> expresses the probability of a given number of events occurring in a fixed interval of time and/or space if these events occur with a known average rate</w:t>
+      </w:r>
+      <w:r>
+        <w:t xml:space="preserve"> </w:t>
+      </w:r>
+      <w:sdt>
+        <w:sdtPr>
+          <w:id w:val="-1436517300"/>
+          <w:citation/>
+        </w:sdtPr>
+        <w:sdtContent>
+          <w:r>
+            <w:fldChar w:fldCharType="begin"/>
+          </w:r>
+          <w:r>
+            <w:instrText xml:space="preserve"> CITATION Wik15 \l 7177 </w:instrText>
+          </w:r>
+          <w:r>
+            <w:fldChar w:fldCharType="separate"/>
+          </w:r>
+          <w:r>
+            <w:rPr>
+              <w:noProof/>
+            </w:rPr>
+            <w:t>(Wikipedia, 2015)</w:t>
+          </w:r>
+          <w:r>
+            <w:fldChar w:fldCharType="end"/>
+          </w:r>
+        </w:sdtContent>
+      </w:sdt>
+      <w:r>
+        <w:t>.</w:t>
+      </w:r>
+    </w:p>
+    <w:p>
+      <w:pPr>
+        <w:pStyle w:val="ListParagraph"/>
+        <w:numPr>
+          <w:ilvl w:val="0"/>
+          <w:numId w:val="2"/>
+        </w:numPr>
+      </w:pPr>
+      <w:r>
+        <w:t>Due to the nature of the distribution observed, we can approximate out Poisson distribution to a normal distribution. The normal distribution is useful because it has several well-described properties.</w:t>
+      </w:r>
+    </w:p>
+    <w:p>
+      <w:pPr>
+        <w:pStyle w:val="ListParagraph"/>
+        <w:ind w:left="1440"/>
+      </w:pPr>
+      <w:r>
+        <w:rPr>
+          <w:noProof/>
+          <w:lang w:eastAsia="en-ZA"/>
+        </w:rPr>
+        <w:drawing>
+          <wp:inline distT="0" distB="0" distL="0" distR="0">
+            <wp:extent cx="4217670" cy="937260"/>
+            <wp:effectExtent l="0" t="0" r="0" b="0"/>
+            <wp:docPr id="2" name="Picture 2"/>
+            <wp:cNvGraphicFramePr>
+              <a:graphicFrameLocks xmlns:a="http://schemas.openxmlformats.org/drawingml/2006/main" noChangeAspect="1"/>
+            </wp:cNvGraphicFramePr>
+            <a:graphic xmlns:a="http://schemas.openxmlformats.org/drawingml/2006/main">
+              <a:graphicData uri="http://schemas.openxmlformats.org/drawingml/2006/picture">
+                <pic:pic xmlns:pic="http://schemas.openxmlformats.org/drawingml/2006/picture">
+                  <pic:nvPicPr>
+                    <pic:cNvPr id="0" name="Picture 3"/>
+                    <pic:cNvPicPr>
+                      <a:picLocks noChangeAspect="1" noChangeArrowheads="1"/>
+                    </pic:cNvPicPr>
+                  </pic:nvPicPr>
+                  <pic:blipFill>
+                    <a:blip r:embed="rId6">
+                      <a:extLst>
+                        <a:ext uri="{28A0092B-C50C-407E-A947-70E740481C1C}">
+                          <a14:useLocalDpi xmlns:a14="http://schemas.microsoft.com/office/drawing/2010/main" val="0"/>
+                        </a:ext>
+                      </a:extLst>
+                    </a:blip>
+                    <a:srcRect/>
+                    <a:stretch>
+                      <a:fillRect/>
+                    </a:stretch>
+                  </pic:blipFill>
+                  <pic:spPr bwMode="auto">
+                    <a:xfrm>
+                      <a:off x="0" y="0"/>
+                      <a:ext cx="4270712" cy="949047"/>
+                    </a:xfrm>
+                    <a:prstGeom prst="rect">
+                      <a:avLst/>
+                    </a:prstGeom>
+                    <a:noFill/>
+                    <a:ln>
+                      <a:noFill/>
+                    </a:ln>
+                  </pic:spPr>
+                </pic:pic>
+              </a:graphicData>
+            </a:graphic>
+          </wp:inline>
+        </w:drawing>
+      </w:r>
+    </w:p>
+    <w:p>
+      <w:pPr>
+        <w:pStyle w:val="ListParagraph"/>
+        <w:numPr>
+          <w:ilvl w:val="0"/>
+          <w:numId w:val="2"/>
+        </w:numPr>
+      </w:pPr>
+      <w:r>
+        <w:t xml:space="preserve">Using this </w:t>
+      </w:r>
+      <w:r>
+        <w:t>information</w:t>
+      </w:r>
+      <w:r>
+        <w:t>, we are able to estimate a probability that normal distribution of the current driver was a result of random chance when compared to the normal distribution of all drivers.</w:t>
+      </w:r>
+    </w:p>
+    <w:p>
+      <w:pPr>
+        <w:pStyle w:val="ListParagraph"/>
+        <w:numPr>
+          <w:ilvl w:val="0"/>
+          <w:numId w:val="2"/>
+        </w:numPr>
+      </w:pPr>
+      <w:r>
+        <w:t>One of the useful properties of the normal distribution we exploit, is that we are able to estimate a position on a normal distribution for the likelihood of the observed results, and calculate its area.</w:t>
+      </w:r>
+    </w:p>
+    <w:p>
+      <w:pPr>
+        <w:pStyle w:val="ListParagraph"/>
+        <w:numPr>
+          <w:ilvl w:val="0"/>
+          <w:numId w:val="2"/>
+        </w:numPr>
+      </w:pPr>
+      <w:r>
+        <w:t>Because the area under a normal distribution always equals 1, we can simply multiply the area by 10 to achieve a score out of 10 for the quality of that person’s driving.</w:t>
+      </w:r>
+    </w:p>
+    <w:p/>
+    <w:p/>
+    <w:p>
+      <w:r>
+        <w:t>Diagrams</w:t>
+      </w:r>
+    </w:p>
+    <w:p>
+      <w:r>
+        <w:lastRenderedPageBreak/>
+        <w:t>Cornering force</w:t>
+      </w:r>
+    </w:p>
+    <w:p>
+      <w:r>
+        <w:rPr>
+          <w:noProof/>
+          <w:lang w:eastAsia="en-ZA"/>
+        </w:rPr>
+        <w:drawing>
+          <wp:inline distT="0" distB="0" distL="0" distR="0">
+            <wp:extent cx="2857500" cy="2609850"/>
+            <wp:effectExtent l="0" t="0" r="0" b="0"/>
+            <wp:docPr id="1" name="Picture 1" descr="skidpad"/>
+            <wp:cNvGraphicFramePr>
+              <a:graphicFrameLocks xmlns:a="http://schemas.openxmlformats.org/drawingml/2006/main" noChangeAspect="1"/>
+            </wp:cNvGraphicFramePr>
+            <a:graphic xmlns:a="http://schemas.openxmlformats.org/drawingml/2006/main">
+              <a:graphicData uri="http://schemas.openxmlformats.org/drawingml/2006/picture">
+                <pic:pic xmlns:pic="http://schemas.openxmlformats.org/drawingml/2006/picture">
+                  <pic:nvPicPr>
+                    <pic:cNvPr id="0" name="Picture 1" descr="skidpad"/>
+                    <pic:cNvPicPr>
+                      <a:picLocks noChangeAspect="1" noChangeArrowheads="1"/>
+                    </pic:cNvPicPr>
+                  </pic:nvPicPr>
+                  <pic:blipFill>
+                    <a:blip r:embed="rId7">
+                      <a:extLst>
+                        <a:ext uri="{28A0092B-C50C-407E-A947-70E740481C1C}">
+                          <a14:useLocalDpi xmlns:a14="http://schemas.microsoft.com/office/drawing/2010/main" val="0"/>
+                        </a:ext>
+                      </a:extLst>
+                    </a:blip>
+                    <a:srcRect/>
+                    <a:stretch>
+                      <a:fillRect/>
+                    </a:stretch>
+                  </pic:blipFill>
+                  <pic:spPr bwMode="auto">
+                    <a:xfrm>
+                      <a:off x="0" y="0"/>
+                      <a:ext cx="2857500" cy="2609850"/>
+                    </a:xfrm>
+                    <a:prstGeom prst="rect">
+                      <a:avLst/>
+                    </a:prstGeom>
+                    <a:noFill/>
+                    <a:ln>
+                      <a:noFill/>
+                    </a:ln>
+                  </pic:spPr>
+                </pic:pic>
+              </a:graphicData>
+            </a:graphic>
+          </wp:inline>
+        </w:drawing>
+      </w:r>
+    </w:p>
+    <w:p/>
+    <w:p/>
+    <w:p>
+      <w:r>
+        <w:t>Typical Poisson Distribution</w:t>
+      </w:r>
+    </w:p>
+    <w:p>
+      <w:r>
+        <w:drawing>
+          <wp:inline distT="0" distB="0" distL="0" distR="0" wp14:anchorId="48CC1EFC" wp14:editId="3DA34E36">
+            <wp:extent cx="2981325" cy="1838325"/>
+            <wp:effectExtent l="0" t="0" r="9525" b="9525"/>
+            <wp:docPr id="1026" name="Picture 2" descr="http://mathworld.wolfram.com/images/eps-gif/PoissonDistribution_700.gif"/>
+            <wp:cNvGraphicFramePr>
+              <a:graphicFrameLocks xmlns:a="http://schemas.openxmlformats.org/drawingml/2006/main" noChangeAspect="1"/>
+            </wp:cNvGraphicFramePr>
+            <a:graphic xmlns:a="http://schemas.openxmlformats.org/drawingml/2006/main">
+              <a:graphicData uri="http://schemas.openxmlformats.org/drawingml/2006/picture">
+                <pic:pic xmlns:pic="http://schemas.openxmlformats.org/drawingml/2006/picture">
+                  <pic:nvPicPr>
+                    <pic:cNvPr id="1026" name="Picture 2" descr="http://mathworld.wolfram.com/images/eps-gif/PoissonDistribution_700.gif"/>
+                    <pic:cNvPicPr>
+                      <a:picLocks noChangeAspect="1" noChangeArrowheads="1"/>
+                    </pic:cNvPicPr>
+                  </pic:nvPicPr>
+                  <pic:blipFill>
+                    <a:blip r:embed="rId8">
+                      <a:extLst>
+                        <a:ext uri="{28A0092B-C50C-407E-A947-70E740481C1C}">
+                          <a14:useLocalDpi xmlns:a14="http://schemas.microsoft.com/office/drawing/2010/main" val="0"/>
+                        </a:ext>
+                      </a:extLst>
+                    </a:blip>
+                    <a:srcRect/>
+                    <a:stretch>
+                      <a:fillRect/>
+                    </a:stretch>
+                  </pic:blipFill>
+                  <pic:spPr bwMode="auto">
+                    <a:xfrm>
+                      <a:off x="0" y="0"/>
+                      <a:ext cx="2981325" cy="1838325"/>
+                    </a:xfrm>
+                    <a:prstGeom prst="rect">
+                      <a:avLst/>
+                    </a:prstGeom>
+                    <a:noFill/>
+                    <a:extLst>
+                      <a:ext uri="{909E8E84-426E-40DD-AFC4-6F175D3DCCD1}">
+                        <a14:hiddenFill xmlns:a14="http://schemas.microsoft.com/office/drawing/2010/main">
+                          <a:solidFill>
+                            <a:srgbClr val="FFFFFF"/>
+                          </a:solidFill>
+                        </a14:hiddenFill>
+                      </a:ext>
+                    </a:extLst>
+                  </pic:spPr>
+                </pic:pic>
+              </a:graphicData>
+            </a:graphic>
+          </wp:inline>
+        </w:drawing>
+      </w:r>
+    </w:p>
+    <w:p>
+      <w:r>
+        <w:t>Example area under a curve</w:t>
+      </w:r>
+    </w:p>
+    <w:p>
+      <w:r>
+        <w:rPr>
+          <w:noProof/>
+          <w:lang w:eastAsia="en-ZA"/>
+        </w:rPr>
+        <w:drawing>
+          <wp:inline distT="0" distB="0" distL="0" distR="0" wp14:anchorId="79C7C915" wp14:editId="007A273D">
+            <wp:extent cx="3319917" cy="2000250"/>
+            <wp:effectExtent l="0" t="0" r="0" b="0"/>
+            <wp:docPr id="4" name="Picture 4" descr="http://www.oswego.edu/%7Esrp/stats/images/z_ex01c.gif"/>
+            <wp:cNvGraphicFramePr>
+              <a:graphicFrameLocks xmlns:a="http://schemas.openxmlformats.org/drawingml/2006/main" noChangeAspect="1"/>
+            </wp:cNvGraphicFramePr>
+            <a:graphic xmlns:a="http://schemas.openxmlformats.org/drawingml/2006/main">
+              <a:graphicData uri="http://schemas.openxmlformats.org/drawingml/2006/picture">
+                <pic:pic xmlns:pic="http://schemas.openxmlformats.org/drawingml/2006/picture">
+                  <pic:nvPicPr>
+                    <pic:cNvPr id="0" name="irc_mi" descr="http://www.oswego.edu/%7Esrp/stats/images/z_ex01c.gif"/>
+                    <pic:cNvPicPr>
+                      <a:picLocks noChangeAspect="1" noChangeArrowheads="1"/>
+                    </pic:cNvPicPr>
+                  </pic:nvPicPr>
+                  <pic:blipFill>
+                    <a:blip r:embed="rId9">
+                      <a:extLst>
+                        <a:ext uri="{28A0092B-C50C-407E-A947-70E740481C1C}">
+                          <a14:useLocalDpi xmlns:a14="http://schemas.microsoft.com/office/drawing/2010/main" val="0"/>
+                        </a:ext>
+                      </a:extLst>
+                    </a:blip>
+                    <a:srcRect/>
+                    <a:stretch>
+                      <a:fillRect/>
+                    </a:stretch>
+                  </pic:blipFill>
+                  <pic:spPr bwMode="auto">
+                    <a:xfrm>
+                      <a:off x="0" y="0"/>
+                      <a:ext cx="3328027" cy="2005136"/>
+                    </a:xfrm>
+                    <a:prstGeom prst="rect">
+                      <a:avLst/>
+                    </a:prstGeom>
+                    <a:noFill/>
+                    <a:ln>
+                      <a:noFill/>
+                    </a:ln>
+                  </pic:spPr>
+                </pic:pic>
+              </a:graphicData>
+            </a:graphic>
+          </wp:inline>
+        </w:drawing>
+      </w:r>
+    </w:p>
     <w:p>
       <w:bookmarkStart w:id="0" w:name="_GoBack"/>
       <w:bookmarkEnd w:id="0"/>
     </w:p>
-    <w:p>
-      <w:pPr>
-        <w:pStyle w:val="Heading1"/>
-      </w:pPr>
-      <w:r>
-        <w:t>Implementation</w:t>
-      </w:r>
-    </w:p>
+    <w:p/>
     <w:p/>
     <w:p/>
     <w:p>
@@ -138,6 +663,92 @@
 <file path=word/numbering.xml><?xml version="1.0" encoding="utf-8"?>
 <w:numbering xmlns:wpc="http://schemas.microsoft.com/office/word/2010/wordprocessingCanvas" xmlns:mc="http://schemas.openxmlformats.org/markup-compatibility/2006" xmlns:o="urn:schemas-microsoft-com:office:office" xmlns:r="http://schemas.openxmlformats.org/officeDocument/2006/relationships" xmlns:m="http://schemas.openxmlformats.org/officeDocument/2006/math" xmlns:v="urn:schemas-microsoft-com:vml" xmlns:wp14="http://schemas.microsoft.com/office/word/2010/wordprocessingDrawing" xmlns:wp="http://schemas.openxmlformats.org/drawingml/2006/wordprocessingDrawing" xmlns:w10="urn:schemas-microsoft-com:office:word" xmlns:w="http://schemas.openxmlformats.org/wordprocessingml/2006/main" xmlns:w14="http://schemas.microsoft.com/office/word/2010/wordml" xmlns:w15="http://schemas.microsoft.com/office/word/2012/wordml" xmlns:wpg="http://schemas.microsoft.com/office/word/2010/wordprocessingGroup" xmlns:wpi="http://schemas.microsoft.com/office/word/2010/wordprocessingInk" xmlns:wne="http://schemas.microsoft.com/office/word/2006/wordml" xmlns:wps="http://schemas.microsoft.com/office/word/2010/wordprocessingShape" mc:Ignorable="w14 w15 wp14">
   <w:abstractNum w:abstractNumId="0" w15:restartNumberingAfterBreak="0">
+    <w:nsid w:val="557F29D2"/>
+    <w:multiLevelType w:val="hybridMultilevel"/>
+    <w:tmpl w:val="1C0A0050"/>
+    <w:lvl w:ilvl="0" w:tplc="1C09000F">
+      <w:start w:val="1"/>
+      <w:numFmt w:val="decimal"/>
+      <w:lvlText w:val="%1."/>
+      <w:lvlJc w:val="left"/>
+      <w:pPr>
+        <w:ind w:left="720" w:hanging="360"/>
+      </w:pPr>
+    </w:lvl>
+    <w:lvl w:ilvl="1" w:tplc="1C090019">
+      <w:start w:val="1"/>
+      <w:numFmt w:val="lowerLetter"/>
+      <w:lvlText w:val="%2."/>
+      <w:lvlJc w:val="left"/>
+      <w:pPr>
+        <w:ind w:left="1440" w:hanging="360"/>
+      </w:pPr>
+    </w:lvl>
+    <w:lvl w:ilvl="2" w:tplc="1C09001B" w:tentative="1">
+      <w:start w:val="1"/>
+      <w:numFmt w:val="lowerRoman"/>
+      <w:lvlText w:val="%3."/>
+      <w:lvlJc w:val="right"/>
+      <w:pPr>
+        <w:ind w:left="2160" w:hanging="180"/>
+      </w:pPr>
+    </w:lvl>
+    <w:lvl w:ilvl="3" w:tplc="1C09000F" w:tentative="1">
+      <w:start w:val="1"/>
+      <w:numFmt w:val="decimal"/>
+      <w:lvlText w:val="%4."/>
+      <w:lvlJc w:val="left"/>
+      <w:pPr>
+        <w:ind w:left="2880" w:hanging="360"/>
+      </w:pPr>
+    </w:lvl>
+    <w:lvl w:ilvl="4" w:tplc="1C090019" w:tentative="1">
+      <w:start w:val="1"/>
+      <w:numFmt w:val="lowerLetter"/>
+      <w:lvlText w:val="%5."/>
+      <w:lvlJc w:val="left"/>
+      <w:pPr>
+        <w:ind w:left="3600" w:hanging="360"/>
+      </w:pPr>
+    </w:lvl>
+    <w:lvl w:ilvl="5" w:tplc="1C09001B" w:tentative="1">
+      <w:start w:val="1"/>
+      <w:numFmt w:val="lowerRoman"/>
+      <w:lvlText w:val="%6."/>
+      <w:lvlJc w:val="right"/>
+      <w:pPr>
+        <w:ind w:left="4320" w:hanging="180"/>
+      </w:pPr>
+    </w:lvl>
+    <w:lvl w:ilvl="6" w:tplc="1C09000F" w:tentative="1">
+      <w:start w:val="1"/>
+      <w:numFmt w:val="decimal"/>
+      <w:lvlText w:val="%7."/>
+      <w:lvlJc w:val="left"/>
+      <w:pPr>
+        <w:ind w:left="5040" w:hanging="360"/>
+      </w:pPr>
+    </w:lvl>
+    <w:lvl w:ilvl="7" w:tplc="1C090019" w:tentative="1">
+      <w:start w:val="1"/>
+      <w:numFmt w:val="lowerLetter"/>
+      <w:lvlText w:val="%8."/>
+      <w:lvlJc w:val="left"/>
+      <w:pPr>
+        <w:ind w:left="5760" w:hanging="360"/>
+      </w:pPr>
+    </w:lvl>
+    <w:lvl w:ilvl="8" w:tplc="1C09001B" w:tentative="1">
+      <w:start w:val="1"/>
+      <w:numFmt w:val="lowerRoman"/>
+      <w:lvlText w:val="%9."/>
+      <w:lvlJc w:val="right"/>
+      <w:pPr>
+        <w:ind w:left="6480" w:hanging="180"/>
+      </w:pPr>
+    </w:lvl>
+  </w:abstractNum>
+  <w:abstractNum w:abstractNumId="1" w15:restartNumberingAfterBreak="0">
     <w:nsid w:val="56525C38"/>
     <w:multiLevelType w:val="hybridMultilevel"/>
     <w:tmpl w:val="F6B62CB8"/>
@@ -250,6 +861,9 @@
     </w:lvl>
   </w:abstractNum>
   <w:num w:numId="1">
+    <w:abstractNumId w:val="1"/>
+  </w:num>
+  <w:num w:numId="2">
     <w:abstractNumId w:val="0"/>
   </w:num>
 </w:numbering>
@@ -739,7 +1353,6 @@
   <w:style w:type="character" w:default="1" w:styleId="DefaultParagraphFont">
     <w:name w:val="Default Paragraph Font"/>
     <w:uiPriority w:val="1"/>
-    <w:semiHidden/>
     <w:unhideWhenUsed/>
   </w:style>
   <w:style w:type="table" w:default="1" w:styleId="TableNormal">
@@ -1088,4 +1701,71 @@
     </a:ext>
   </a:extLst>
 </a:theme>
+</file>
+
+<file path=customXml/item1.xml><?xml version="1.0" encoding="utf-8"?>
+<b:Sources xmlns:b="http://schemas.openxmlformats.org/officeDocument/2006/bibliography" xmlns="http://schemas.openxmlformats.org/officeDocument/2006/bibliography" SelectedStyle="\HarvardAnglia2008OfficeOnline.xsl" StyleName="Harvard - Anglia" Version="2008">
+  <b:Source>
+    <b:Tag>Gle01</b:Tag>
+    <b:SourceType>InternetSite</b:SourceType>
+    <b:Guid>{F0ECB2AF-C9C1-49E1-95F0-C883A90C50E9}</b:Guid>
+    <b:Author>
+      <b:Author>
+        <b:NameList>
+          <b:Person>
+            <b:Last>Elert</b:Last>
+            <b:First>Glenn</b:First>
+          </b:Person>
+        </b:NameList>
+      </b:Author>
+    </b:Author>
+    <b:Title>Acceleration of a Car</b:Title>
+    <b:Year>2001</b:Year>
+    <b:YearAccessed>2015</b:YearAccessed>
+    <b:MonthAccessed>October</b:MonthAccessed>
+    <b:DayAccessed>17</b:DayAccessed>
+    <b:URL>http://hypertextbook.com/facts/2001/MeredithBarricella.shtml</b:URL>
+    <b:RefOrder>1</b:RefOrder>
+  </b:Source>
+  <b:Source>
+    <b:Tag>1520</b:Tag>
+    <b:SourceType>InternetSite</b:SourceType>
+    <b:Guid>{7E14844D-2FF6-471E-948C-270D067C8347}</b:Guid>
+    <b:Year>2015</b:Year>
+    <b:YearAccessed>2015</b:YearAccessed>
+    <b:MonthAccessed>October</b:MonthAccessed>
+    <b:DayAccessed>17</b:DayAccessed>
+    <b:URL>http://www.speeddirect.com/index.php/tech-info/suspension-handling-information/basic-cornering-concept-circle-of-traction</b:URL>
+    <b:RefOrder>2</b:RefOrder>
+  </b:Source>
+  <b:Source>
+    <b:Tag>Wik15</b:Tag>
+    <b:SourceType>InternetSite</b:SourceType>
+    <b:Guid>{0A7800EF-4BDF-413C-81A3-F6BA087E6BFA}</b:Guid>
+    <b:Author>
+      <b:Author>
+        <b:NameList>
+          <b:Person>
+            <b:Last>Wikipedia</b:Last>
+          </b:Person>
+        </b:NameList>
+      </b:Author>
+    </b:Author>
+    <b:Title>Poisson distribution</b:Title>
+    <b:Year>2015</b:Year>
+    <b:YearAccessed>2015</b:YearAccessed>
+    <b:MonthAccessed>10</b:MonthAccessed>
+    <b:DayAccessed>17</b:DayAccessed>
+    <b:URL>https://en.wikipedia.org/wiki/Poisson_distribution</b:URL>
+    <b:RefOrder>3</b:RefOrder>
+  </b:Source>
+</b:Sources>
+</file>
+
+<file path=customXml/itemProps1.xml><?xml version="1.0" encoding="utf-8"?>
+<ds:datastoreItem xmlns:ds="http://schemas.openxmlformats.org/officeDocument/2006/customXml" ds:itemID="{570F250A-23E8-4F7A-B4FD-CC5AF56A6419}">
+  <ds:schemaRefs>
+    <ds:schemaRef ds:uri="http://schemas.openxmlformats.org/officeDocument/2006/bibliography"/>
+  </ds:schemaRefs>
+</ds:datastoreItem>
 </file>
</xml_diff>